<commit_message>
third home work: -add constructor -change tests
</commit_message>
<xml_diff>
--- a/resources/test_cases.docx
+++ b/resources/test_cases.docx
@@ -172,15 +172,104 @@
           <w:tcPr>
             <w:tcW w:w="4673" w:type="dxa"/>
           </w:tcPr>
-          <w:p/>
-        </w:tc>
-        <w:tc>
-          <w:tcPr>
-            <w:tcW w:w="4672" w:type="dxa"/>
-          </w:tcPr>
-          <w:p/>
-        </w:tc>
-      </w:tr>
+          <w:p>
+            <w:proofErr w:type="spellStart"/>
+            <w:r>
+              <w:t>Токен</w:t>
+            </w:r>
+            <w:proofErr w:type="spellEnd"/>
+            <w:r>
+              <w:t xml:space="preserve"> авторизации</w:t>
+            </w:r>
+          </w:p>
+        </w:tc>
+        <w:tc>
+          <w:tcPr>
+            <w:tcW w:w="4672" w:type="dxa"/>
+          </w:tcPr>
+          <w:p>
+            <w:r>
+              <w:t>ZmludGVjaDoxcTJ3M2Uh</w:t>
+            </w:r>
+          </w:p>
+        </w:tc>
+      </w:tr>
+      <w:tr>
+        <w:tc>
+          <w:tcPr>
+            <w:tcW w:w="4673" w:type="dxa"/>
+          </w:tcPr>
+          <w:p>
+            <w:proofErr w:type="spellStart"/>
+            <w:r>
+              <w:t>request_id</w:t>
+            </w:r>
+            <w:proofErr w:type="spellEnd"/>
+          </w:p>
+        </w:tc>
+        <w:tc>
+          <w:tcPr>
+            <w:tcW w:w="4672" w:type="dxa"/>
+          </w:tcPr>
+          <w:p>
+            <w:r>
+              <w:t>1</w:t>
+            </w:r>
+          </w:p>
+        </w:tc>
+      </w:tr>
+      <w:tr>
+        <w:tc>
+          <w:tcPr>
+            <w:tcW w:w="4673" w:type="dxa"/>
+          </w:tcPr>
+          <w:p>
+            <w:proofErr w:type="spellStart"/>
+            <w:r>
+              <w:t>system_code</w:t>
+            </w:r>
+            <w:proofErr w:type="spellEnd"/>
+          </w:p>
+        </w:tc>
+        <w:tc>
+          <w:tcPr>
+            <w:tcW w:w="4672" w:type="dxa"/>
+          </w:tcPr>
+          <w:p>
+            <w:r>
+              <w:t>1</w:t>
+            </w:r>
+          </w:p>
+        </w:tc>
+      </w:tr>
+      <w:tr>
+        <w:tc>
+          <w:tcPr>
+            <w:tcW w:w="4673" w:type="dxa"/>
+          </w:tcPr>
+          <w:p>
+            <w:bookmarkStart w:id="0" w:name="_GoBack" w:colFirst="0" w:colLast="-1"/>
+            <w:proofErr w:type="spellStart"/>
+            <w:r>
+              <w:t>siebel_id</w:t>
+            </w:r>
+            <w:proofErr w:type="spellEnd"/>
+          </w:p>
+        </w:tc>
+        <w:tc>
+          <w:tcPr>
+            <w:tcW w:w="4672" w:type="dxa"/>
+          </w:tcPr>
+          <w:p>
+            <w:proofErr w:type="spellStart"/>
+            <w:r>
+              <w:t>v.kulikov</w:t>
+            </w:r>
+            <w:proofErr w:type="spellEnd"/>
+          </w:p>
+        </w:tc>
+      </w:tr>
+      <w:bookmarkEnd w:id="0"/>
     </w:tbl>
     <w:p/>
     <w:tbl>
@@ -742,6 +831,107 @@
           </w:p>
         </w:tc>
       </w:tr>
+      <w:tr>
+        <w:tc>
+          <w:tcPr>
+            <w:tcW w:w="4673" w:type="dxa"/>
+          </w:tcPr>
+          <w:p>
+            <w:proofErr w:type="spellStart"/>
+            <w:r>
+              <w:t>Токен</w:t>
+            </w:r>
+            <w:proofErr w:type="spellEnd"/>
+            <w:r>
+              <w:t xml:space="preserve"> авторизации</w:t>
+            </w:r>
+          </w:p>
+        </w:tc>
+        <w:tc>
+          <w:tcPr>
+            <w:tcW w:w="4672" w:type="dxa"/>
+          </w:tcPr>
+          <w:p>
+            <w:r>
+              <w:t>ZmludGVjaDoxcTJ3M2Uh</w:t>
+            </w:r>
+          </w:p>
+        </w:tc>
+      </w:tr>
+      <w:tr>
+        <w:tc>
+          <w:tcPr>
+            <w:tcW w:w="4673" w:type="dxa"/>
+          </w:tcPr>
+          <w:p>
+            <w:proofErr w:type="spellStart"/>
+            <w:r>
+              <w:t>request_id</w:t>
+            </w:r>
+            <w:proofErr w:type="spellEnd"/>
+          </w:p>
+        </w:tc>
+        <w:tc>
+          <w:tcPr>
+            <w:tcW w:w="4672" w:type="dxa"/>
+          </w:tcPr>
+          <w:p>
+            <w:r>
+              <w:t>1</w:t>
+            </w:r>
+          </w:p>
+        </w:tc>
+      </w:tr>
+      <w:tr>
+        <w:tc>
+          <w:tcPr>
+            <w:tcW w:w="4673" w:type="dxa"/>
+          </w:tcPr>
+          <w:p>
+            <w:proofErr w:type="spellStart"/>
+            <w:r>
+              <w:t>system_code</w:t>
+            </w:r>
+            <w:proofErr w:type="spellEnd"/>
+          </w:p>
+        </w:tc>
+        <w:tc>
+          <w:tcPr>
+            <w:tcW w:w="4672" w:type="dxa"/>
+          </w:tcPr>
+          <w:p>
+            <w:r>
+              <w:t>1</w:t>
+            </w:r>
+          </w:p>
+        </w:tc>
+      </w:tr>
+      <w:tr>
+        <w:tc>
+          <w:tcPr>
+            <w:tcW w:w="4673" w:type="dxa"/>
+          </w:tcPr>
+          <w:p>
+            <w:proofErr w:type="spellStart"/>
+            <w:r>
+              <w:t>siebel_id</w:t>
+            </w:r>
+            <w:proofErr w:type="spellEnd"/>
+          </w:p>
+        </w:tc>
+        <w:tc>
+          <w:tcPr>
+            <w:tcW w:w="4672" w:type="dxa"/>
+          </w:tcPr>
+          <w:p>
+            <w:proofErr w:type="spellStart"/>
+            <w:r>
+              <w:t>v.kulikov</w:t>
+            </w:r>
+            <w:proofErr w:type="spellEnd"/>
+          </w:p>
+        </w:tc>
+      </w:tr>
     </w:tbl>
     <w:p/>
     <w:tbl>
@@ -935,19 +1125,7 @@
               <w:t xml:space="preserve"> </w:t>
             </w:r>
             <w:r>
-              <w:t xml:space="preserve">запрос на </w:t>
-            </w:r>
-            <w:r>
-              <w:t>добавление</w:t>
-            </w:r>
-            <w:r>
-              <w:t xml:space="preserve"> подпис</w:t>
-            </w:r>
-            <w:r>
-              <w:t>ки</w:t>
-            </w:r>
-            <w:r>
-              <w:t xml:space="preserve"> без авторизации</w:t>
+              <w:t>запрос на добавление подписки без авторизации</w:t>
             </w:r>
           </w:p>
         </w:tc>
@@ -1245,13 +1423,100 @@
           <w:tcPr>
             <w:tcW w:w="4673" w:type="dxa"/>
           </w:tcPr>
-          <w:p/>
-        </w:tc>
-        <w:tc>
-          <w:tcPr>
-            <w:tcW w:w="4672" w:type="dxa"/>
-          </w:tcPr>
-          <w:p/>
+          <w:p>
+            <w:proofErr w:type="spellStart"/>
+            <w:r>
+              <w:t>Токен</w:t>
+            </w:r>
+            <w:proofErr w:type="spellEnd"/>
+            <w:r>
+              <w:t xml:space="preserve"> авторизации</w:t>
+            </w:r>
+          </w:p>
+        </w:tc>
+        <w:tc>
+          <w:tcPr>
+            <w:tcW w:w="4672" w:type="dxa"/>
+          </w:tcPr>
+          <w:p>
+            <w:r>
+              <w:t>ZmludGVjaDoxcTJ3M2Uh</w:t>
+            </w:r>
+          </w:p>
+        </w:tc>
+      </w:tr>
+      <w:tr>
+        <w:tc>
+          <w:tcPr>
+            <w:tcW w:w="4673" w:type="dxa"/>
+          </w:tcPr>
+          <w:p>
+            <w:proofErr w:type="spellStart"/>
+            <w:r>
+              <w:t>request_id</w:t>
+            </w:r>
+            <w:proofErr w:type="spellEnd"/>
+          </w:p>
+        </w:tc>
+        <w:tc>
+          <w:tcPr>
+            <w:tcW w:w="4672" w:type="dxa"/>
+          </w:tcPr>
+          <w:p>
+            <w:r>
+              <w:t>1</w:t>
+            </w:r>
+          </w:p>
+        </w:tc>
+      </w:tr>
+      <w:tr>
+        <w:tc>
+          <w:tcPr>
+            <w:tcW w:w="4673" w:type="dxa"/>
+          </w:tcPr>
+          <w:p>
+            <w:proofErr w:type="spellStart"/>
+            <w:r>
+              <w:t>system_code</w:t>
+            </w:r>
+            <w:proofErr w:type="spellEnd"/>
+          </w:p>
+        </w:tc>
+        <w:tc>
+          <w:tcPr>
+            <w:tcW w:w="4672" w:type="dxa"/>
+          </w:tcPr>
+          <w:p>
+            <w:r>
+              <w:t>1</w:t>
+            </w:r>
+          </w:p>
+        </w:tc>
+      </w:tr>
+      <w:tr>
+        <w:tc>
+          <w:tcPr>
+            <w:tcW w:w="4673" w:type="dxa"/>
+          </w:tcPr>
+          <w:p>
+            <w:proofErr w:type="spellStart"/>
+            <w:r>
+              <w:t>siebel_id</w:t>
+            </w:r>
+            <w:proofErr w:type="spellEnd"/>
+          </w:p>
+        </w:tc>
+        <w:tc>
+          <w:tcPr>
+            <w:tcW w:w="4672" w:type="dxa"/>
+          </w:tcPr>
+          <w:p>
+            <w:proofErr w:type="spellStart"/>
+            <w:r>
+              <w:t>v.kulikov</w:t>
+            </w:r>
+            <w:proofErr w:type="spellEnd"/>
+          </w:p>
         </w:tc>
       </w:tr>
     </w:tbl>
@@ -1489,10 +1754,7 @@
           </w:tcPr>
           <w:p>
             <w:r>
-              <w:t>К</w:t>
-            </w:r>
-            <w:r>
-              <w:t>оличество подписок равно их числу до попытки удаления</w:t>
+              <w:t>Количество подписок равно их числу до попытки удаления</w:t>
             </w:r>
           </w:p>
         </w:tc>
@@ -1661,13 +1923,7 @@
         <w:rPr>
           <w:lang w:val="ru-RU"/>
         </w:rPr>
-        <w:t xml:space="preserve"> Попы</w:t>
-      </w:r>
-      <w:r>
-        <w:rPr>
-          <w:lang w:val="ru-RU"/>
-        </w:rPr>
-        <w:t>тка получить список подписок для авторизованного запроса</w:t>
+        <w:t xml:space="preserve"> Попытка получить список подписок для авторизованного запроса</w:t>
       </w:r>
     </w:p>
     <w:p>
@@ -1882,6 +2138,107 @@
           </w:p>
         </w:tc>
       </w:tr>
+      <w:tr>
+        <w:tc>
+          <w:tcPr>
+            <w:tcW w:w="4673" w:type="dxa"/>
+          </w:tcPr>
+          <w:p>
+            <w:proofErr w:type="spellStart"/>
+            <w:r>
+              <w:t>Токен</w:t>
+            </w:r>
+            <w:proofErr w:type="spellEnd"/>
+            <w:r>
+              <w:t xml:space="preserve"> авторизации</w:t>
+            </w:r>
+          </w:p>
+        </w:tc>
+        <w:tc>
+          <w:tcPr>
+            <w:tcW w:w="4672" w:type="dxa"/>
+          </w:tcPr>
+          <w:p>
+            <w:r>
+              <w:t>ZmludGVjaDoxcTJ3M2Uh</w:t>
+            </w:r>
+          </w:p>
+        </w:tc>
+      </w:tr>
+      <w:tr>
+        <w:tc>
+          <w:tcPr>
+            <w:tcW w:w="4673" w:type="dxa"/>
+          </w:tcPr>
+          <w:p>
+            <w:proofErr w:type="spellStart"/>
+            <w:r>
+              <w:t>request_id</w:t>
+            </w:r>
+            <w:proofErr w:type="spellEnd"/>
+          </w:p>
+        </w:tc>
+        <w:tc>
+          <w:tcPr>
+            <w:tcW w:w="4672" w:type="dxa"/>
+          </w:tcPr>
+          <w:p>
+            <w:r>
+              <w:t>1</w:t>
+            </w:r>
+          </w:p>
+        </w:tc>
+      </w:tr>
+      <w:tr>
+        <w:tc>
+          <w:tcPr>
+            <w:tcW w:w="4673" w:type="dxa"/>
+          </w:tcPr>
+          <w:p>
+            <w:proofErr w:type="spellStart"/>
+            <w:r>
+              <w:t>system_code</w:t>
+            </w:r>
+            <w:proofErr w:type="spellEnd"/>
+          </w:p>
+        </w:tc>
+        <w:tc>
+          <w:tcPr>
+            <w:tcW w:w="4672" w:type="dxa"/>
+          </w:tcPr>
+          <w:p>
+            <w:r>
+              <w:t>1</w:t>
+            </w:r>
+          </w:p>
+        </w:tc>
+      </w:tr>
+      <w:tr>
+        <w:tc>
+          <w:tcPr>
+            <w:tcW w:w="4673" w:type="dxa"/>
+          </w:tcPr>
+          <w:p>
+            <w:proofErr w:type="spellStart"/>
+            <w:r>
+              <w:t>siebel_id</w:t>
+            </w:r>
+            <w:proofErr w:type="spellEnd"/>
+          </w:p>
+        </w:tc>
+        <w:tc>
+          <w:tcPr>
+            <w:tcW w:w="4672" w:type="dxa"/>
+          </w:tcPr>
+          <w:p>
+            <w:proofErr w:type="spellStart"/>
+            <w:r>
+              <w:t>v.kulikov</w:t>
+            </w:r>
+            <w:proofErr w:type="spellEnd"/>
+          </w:p>
+        </w:tc>
+      </w:tr>
     </w:tbl>
     <w:p/>
     <w:tbl>
@@ -2640,6 +2997,107 @@
           </w:p>
         </w:tc>
       </w:tr>
+      <w:tr>
+        <w:tc>
+          <w:tcPr>
+            <w:tcW w:w="4673" w:type="dxa"/>
+          </w:tcPr>
+          <w:p>
+            <w:proofErr w:type="spellStart"/>
+            <w:r>
+              <w:t>Токен</w:t>
+            </w:r>
+            <w:proofErr w:type="spellEnd"/>
+            <w:r>
+              <w:t xml:space="preserve"> авторизации</w:t>
+            </w:r>
+          </w:p>
+        </w:tc>
+        <w:tc>
+          <w:tcPr>
+            <w:tcW w:w="4672" w:type="dxa"/>
+          </w:tcPr>
+          <w:p>
+            <w:r>
+              <w:t>ZmludGVjaDoxcTJ3M2Uh</w:t>
+            </w:r>
+          </w:p>
+        </w:tc>
+      </w:tr>
+      <w:tr>
+        <w:tc>
+          <w:tcPr>
+            <w:tcW w:w="4673" w:type="dxa"/>
+          </w:tcPr>
+          <w:p>
+            <w:proofErr w:type="spellStart"/>
+            <w:r>
+              <w:t>request_id</w:t>
+            </w:r>
+            <w:proofErr w:type="spellEnd"/>
+          </w:p>
+        </w:tc>
+        <w:tc>
+          <w:tcPr>
+            <w:tcW w:w="4672" w:type="dxa"/>
+          </w:tcPr>
+          <w:p>
+            <w:r>
+              <w:t>1</w:t>
+            </w:r>
+          </w:p>
+        </w:tc>
+      </w:tr>
+      <w:tr>
+        <w:tc>
+          <w:tcPr>
+            <w:tcW w:w="4673" w:type="dxa"/>
+          </w:tcPr>
+          <w:p>
+            <w:proofErr w:type="spellStart"/>
+            <w:r>
+              <w:t>system_code</w:t>
+            </w:r>
+            <w:proofErr w:type="spellEnd"/>
+          </w:p>
+        </w:tc>
+        <w:tc>
+          <w:tcPr>
+            <w:tcW w:w="4672" w:type="dxa"/>
+          </w:tcPr>
+          <w:p>
+            <w:r>
+              <w:t>1</w:t>
+            </w:r>
+          </w:p>
+        </w:tc>
+      </w:tr>
+      <w:tr>
+        <w:tc>
+          <w:tcPr>
+            <w:tcW w:w="4673" w:type="dxa"/>
+          </w:tcPr>
+          <w:p>
+            <w:proofErr w:type="spellStart"/>
+            <w:r>
+              <w:t>siebel_id</w:t>
+            </w:r>
+            <w:proofErr w:type="spellEnd"/>
+          </w:p>
+        </w:tc>
+        <w:tc>
+          <w:tcPr>
+            <w:tcW w:w="4672" w:type="dxa"/>
+          </w:tcPr>
+          <w:p>
+            <w:proofErr w:type="spellStart"/>
+            <w:r>
+              <w:t>v.kulikov</w:t>
+            </w:r>
+            <w:proofErr w:type="spellEnd"/>
+          </w:p>
+        </w:tc>
+      </w:tr>
     </w:tbl>
     <w:p/>
     <w:tbl>
@@ -2933,13 +3391,8 @@
               <w:t xml:space="preserve">на </w:t>
             </w:r>
             <w:r>
-              <w:rPr>
-                <w:lang w:val="en-US"/>
-              </w:rPr>
               <w:t>2</w:t>
             </w:r>
-            <w:bookmarkStart w:id="0" w:name="_GoBack"/>
-            <w:bookmarkEnd w:id="0"/>
             <w:r>
               <w:t xml:space="preserve"> больше, чем перед тестом</w:t>
             </w:r>
@@ -3322,6 +3775,107 @@
           </w:p>
         </w:tc>
       </w:tr>
+      <w:tr>
+        <w:tc>
+          <w:tcPr>
+            <w:tcW w:w="4673" w:type="dxa"/>
+          </w:tcPr>
+          <w:p>
+            <w:proofErr w:type="spellStart"/>
+            <w:r>
+              <w:t>Токен</w:t>
+            </w:r>
+            <w:proofErr w:type="spellEnd"/>
+            <w:r>
+              <w:t xml:space="preserve"> авторизации</w:t>
+            </w:r>
+          </w:p>
+        </w:tc>
+        <w:tc>
+          <w:tcPr>
+            <w:tcW w:w="4672" w:type="dxa"/>
+          </w:tcPr>
+          <w:p>
+            <w:r>
+              <w:t>ZmludGVjaDoxcTJ3M2Uh</w:t>
+            </w:r>
+          </w:p>
+        </w:tc>
+      </w:tr>
+      <w:tr>
+        <w:tc>
+          <w:tcPr>
+            <w:tcW w:w="4673" w:type="dxa"/>
+          </w:tcPr>
+          <w:p>
+            <w:proofErr w:type="spellStart"/>
+            <w:r>
+              <w:t>request_id</w:t>
+            </w:r>
+            <w:proofErr w:type="spellEnd"/>
+          </w:p>
+        </w:tc>
+        <w:tc>
+          <w:tcPr>
+            <w:tcW w:w="4672" w:type="dxa"/>
+          </w:tcPr>
+          <w:p>
+            <w:r>
+              <w:t>1</w:t>
+            </w:r>
+          </w:p>
+        </w:tc>
+      </w:tr>
+      <w:tr>
+        <w:tc>
+          <w:tcPr>
+            <w:tcW w:w="4673" w:type="dxa"/>
+          </w:tcPr>
+          <w:p>
+            <w:proofErr w:type="spellStart"/>
+            <w:r>
+              <w:t>system_code</w:t>
+            </w:r>
+            <w:proofErr w:type="spellEnd"/>
+          </w:p>
+        </w:tc>
+        <w:tc>
+          <w:tcPr>
+            <w:tcW w:w="4672" w:type="dxa"/>
+          </w:tcPr>
+          <w:p>
+            <w:r>
+              <w:t>1</w:t>
+            </w:r>
+          </w:p>
+        </w:tc>
+      </w:tr>
+      <w:tr>
+        <w:tc>
+          <w:tcPr>
+            <w:tcW w:w="4673" w:type="dxa"/>
+          </w:tcPr>
+          <w:p>
+            <w:proofErr w:type="spellStart"/>
+            <w:r>
+              <w:t>siebel_id</w:t>
+            </w:r>
+            <w:proofErr w:type="spellEnd"/>
+          </w:p>
+        </w:tc>
+        <w:tc>
+          <w:tcPr>
+            <w:tcW w:w="4672" w:type="dxa"/>
+          </w:tcPr>
+          <w:p>
+            <w:proofErr w:type="spellStart"/>
+            <w:r>
+              <w:t>v.kulikov</w:t>
+            </w:r>
+            <w:proofErr w:type="spellEnd"/>
+          </w:p>
+        </w:tc>
+      </w:tr>
     </w:tbl>
     <w:p/>
     <w:tbl>
@@ -3965,6 +4519,107 @@
           </w:p>
         </w:tc>
       </w:tr>
+      <w:tr>
+        <w:tc>
+          <w:tcPr>
+            <w:tcW w:w="4673" w:type="dxa"/>
+          </w:tcPr>
+          <w:p>
+            <w:proofErr w:type="spellStart"/>
+            <w:r>
+              <w:t>Токен</w:t>
+            </w:r>
+            <w:proofErr w:type="spellEnd"/>
+            <w:r>
+              <w:t xml:space="preserve"> авторизации</w:t>
+            </w:r>
+          </w:p>
+        </w:tc>
+        <w:tc>
+          <w:tcPr>
+            <w:tcW w:w="4672" w:type="dxa"/>
+          </w:tcPr>
+          <w:p>
+            <w:r>
+              <w:t>ZmludGVjaDoxcTJ3M2Uh</w:t>
+            </w:r>
+          </w:p>
+        </w:tc>
+      </w:tr>
+      <w:tr>
+        <w:tc>
+          <w:tcPr>
+            <w:tcW w:w="4673" w:type="dxa"/>
+          </w:tcPr>
+          <w:p>
+            <w:proofErr w:type="spellStart"/>
+            <w:r>
+              <w:t>request_id</w:t>
+            </w:r>
+            <w:proofErr w:type="spellEnd"/>
+          </w:p>
+        </w:tc>
+        <w:tc>
+          <w:tcPr>
+            <w:tcW w:w="4672" w:type="dxa"/>
+          </w:tcPr>
+          <w:p>
+            <w:r>
+              <w:t>1</w:t>
+            </w:r>
+          </w:p>
+        </w:tc>
+      </w:tr>
+      <w:tr>
+        <w:tc>
+          <w:tcPr>
+            <w:tcW w:w="4673" w:type="dxa"/>
+          </w:tcPr>
+          <w:p>
+            <w:proofErr w:type="spellStart"/>
+            <w:r>
+              <w:t>system_code</w:t>
+            </w:r>
+            <w:proofErr w:type="spellEnd"/>
+          </w:p>
+        </w:tc>
+        <w:tc>
+          <w:tcPr>
+            <w:tcW w:w="4672" w:type="dxa"/>
+          </w:tcPr>
+          <w:p>
+            <w:r>
+              <w:t>1</w:t>
+            </w:r>
+          </w:p>
+        </w:tc>
+      </w:tr>
+      <w:tr>
+        <w:tc>
+          <w:tcPr>
+            <w:tcW w:w="4673" w:type="dxa"/>
+          </w:tcPr>
+          <w:p>
+            <w:proofErr w:type="spellStart"/>
+            <w:r>
+              <w:t>siebel_id</w:t>
+            </w:r>
+            <w:proofErr w:type="spellEnd"/>
+          </w:p>
+        </w:tc>
+        <w:tc>
+          <w:tcPr>
+            <w:tcW w:w="4672" w:type="dxa"/>
+          </w:tcPr>
+          <w:p>
+            <w:proofErr w:type="spellStart"/>
+            <w:r>
+              <w:t>v.kulikov</w:t>
+            </w:r>
+            <w:proofErr w:type="spellEnd"/>
+          </w:p>
+        </w:tc>
+      </w:tr>
     </w:tbl>
     <w:p/>
     <w:tbl>
@@ -4158,23 +4813,17 @@
               <w:t xml:space="preserve"> </w:t>
             </w:r>
             <w:r>
-              <w:t xml:space="preserve">запрос на добавление подписки </w:t>
-            </w:r>
-            <w:r>
-              <w:t>с параметрами их тестовых данных</w:t>
-            </w:r>
-          </w:p>
-        </w:tc>
-        <w:tc>
-          <w:tcPr>
-            <w:tcW w:w="4672" w:type="dxa"/>
-          </w:tcPr>
-          <w:p>
-            <w:r>
-              <w:t>Ответ: 40</w:t>
-            </w:r>
-            <w:r>
-              <w:t>0</w:t>
+              <w:t>запрос на добавление подписки с параметрами их тестовых данных</w:t>
+            </w:r>
+          </w:p>
+        </w:tc>
+        <w:tc>
+          <w:tcPr>
+            <w:tcW w:w="4672" w:type="dxa"/>
+          </w:tcPr>
+          <w:p>
+            <w:r>
+              <w:t>Ответ: 400</w:t>
             </w:r>
           </w:p>
         </w:tc>
@@ -4561,6 +5210,107 @@
           </w:p>
         </w:tc>
       </w:tr>
+      <w:tr>
+        <w:tc>
+          <w:tcPr>
+            <w:tcW w:w="4673" w:type="dxa"/>
+          </w:tcPr>
+          <w:p>
+            <w:proofErr w:type="spellStart"/>
+            <w:r>
+              <w:t>Токен</w:t>
+            </w:r>
+            <w:proofErr w:type="spellEnd"/>
+            <w:r>
+              <w:t xml:space="preserve"> авторизации</w:t>
+            </w:r>
+          </w:p>
+        </w:tc>
+        <w:tc>
+          <w:tcPr>
+            <w:tcW w:w="4672" w:type="dxa"/>
+          </w:tcPr>
+          <w:p>
+            <w:r>
+              <w:t>ZmludGVjaDoxcTJ3M2Uh</w:t>
+            </w:r>
+          </w:p>
+        </w:tc>
+      </w:tr>
+      <w:tr>
+        <w:tc>
+          <w:tcPr>
+            <w:tcW w:w="4673" w:type="dxa"/>
+          </w:tcPr>
+          <w:p>
+            <w:proofErr w:type="spellStart"/>
+            <w:r>
+              <w:t>request_id</w:t>
+            </w:r>
+            <w:proofErr w:type="spellEnd"/>
+          </w:p>
+        </w:tc>
+        <w:tc>
+          <w:tcPr>
+            <w:tcW w:w="4672" w:type="dxa"/>
+          </w:tcPr>
+          <w:p>
+            <w:r>
+              <w:t>1</w:t>
+            </w:r>
+          </w:p>
+        </w:tc>
+      </w:tr>
+      <w:tr>
+        <w:tc>
+          <w:tcPr>
+            <w:tcW w:w="4673" w:type="dxa"/>
+          </w:tcPr>
+          <w:p>
+            <w:proofErr w:type="spellStart"/>
+            <w:r>
+              <w:t>system_code</w:t>
+            </w:r>
+            <w:proofErr w:type="spellEnd"/>
+          </w:p>
+        </w:tc>
+        <w:tc>
+          <w:tcPr>
+            <w:tcW w:w="4672" w:type="dxa"/>
+          </w:tcPr>
+          <w:p>
+            <w:r>
+              <w:t>1</w:t>
+            </w:r>
+          </w:p>
+        </w:tc>
+      </w:tr>
+      <w:tr>
+        <w:tc>
+          <w:tcPr>
+            <w:tcW w:w="4673" w:type="dxa"/>
+          </w:tcPr>
+          <w:p>
+            <w:proofErr w:type="spellStart"/>
+            <w:r>
+              <w:t>siebel_id</w:t>
+            </w:r>
+            <w:proofErr w:type="spellEnd"/>
+          </w:p>
+        </w:tc>
+        <w:tc>
+          <w:tcPr>
+            <w:tcW w:w="4672" w:type="dxa"/>
+          </w:tcPr>
+          <w:p>
+            <w:proofErr w:type="spellStart"/>
+            <w:r>
+              <w:t>v.kulikov</w:t>
+            </w:r>
+            <w:proofErr w:type="spellEnd"/>
+          </w:p>
+        </w:tc>
+      </w:tr>
     </w:tbl>
     <w:p/>
     <w:tbl>
@@ -5143,6 +5893,107 @@
               </w:rPr>
               <w:t>20</w:t>
             </w:r>
+          </w:p>
+        </w:tc>
+      </w:tr>
+      <w:tr>
+        <w:tc>
+          <w:tcPr>
+            <w:tcW w:w="4673" w:type="dxa"/>
+          </w:tcPr>
+          <w:p>
+            <w:proofErr w:type="spellStart"/>
+            <w:r>
+              <w:t>Токен</w:t>
+            </w:r>
+            <w:proofErr w:type="spellEnd"/>
+            <w:r>
+              <w:t xml:space="preserve"> авторизации</w:t>
+            </w:r>
+          </w:p>
+        </w:tc>
+        <w:tc>
+          <w:tcPr>
+            <w:tcW w:w="4672" w:type="dxa"/>
+          </w:tcPr>
+          <w:p>
+            <w:r>
+              <w:t>ZmludGVjaDoxcTJ3M2Uh</w:t>
+            </w:r>
+          </w:p>
+        </w:tc>
+      </w:tr>
+      <w:tr>
+        <w:tc>
+          <w:tcPr>
+            <w:tcW w:w="4673" w:type="dxa"/>
+          </w:tcPr>
+          <w:p>
+            <w:proofErr w:type="spellStart"/>
+            <w:r>
+              <w:t>request_id</w:t>
+            </w:r>
+            <w:proofErr w:type="spellEnd"/>
+          </w:p>
+        </w:tc>
+        <w:tc>
+          <w:tcPr>
+            <w:tcW w:w="4672" w:type="dxa"/>
+          </w:tcPr>
+          <w:p>
+            <w:r>
+              <w:t>1</w:t>
+            </w:r>
+          </w:p>
+        </w:tc>
+      </w:tr>
+      <w:tr>
+        <w:tc>
+          <w:tcPr>
+            <w:tcW w:w="4673" w:type="dxa"/>
+          </w:tcPr>
+          <w:p>
+            <w:proofErr w:type="spellStart"/>
+            <w:r>
+              <w:t>system_code</w:t>
+            </w:r>
+            <w:proofErr w:type="spellEnd"/>
+          </w:p>
+        </w:tc>
+        <w:tc>
+          <w:tcPr>
+            <w:tcW w:w="4672" w:type="dxa"/>
+          </w:tcPr>
+          <w:p>
+            <w:r>
+              <w:t>1</w:t>
+            </w:r>
+          </w:p>
+        </w:tc>
+      </w:tr>
+      <w:tr>
+        <w:tc>
+          <w:tcPr>
+            <w:tcW w:w="4673" w:type="dxa"/>
+          </w:tcPr>
+          <w:p>
+            <w:proofErr w:type="spellStart"/>
+            <w:r>
+              <w:t>siebel_id</w:t>
+            </w:r>
+            <w:proofErr w:type="spellEnd"/>
+          </w:p>
+        </w:tc>
+        <w:tc>
+          <w:tcPr>
+            <w:tcW w:w="4672" w:type="dxa"/>
+          </w:tcPr>
+          <w:p>
+            <w:proofErr w:type="spellStart"/>
+            <w:r>
+              <w:t>v.kulikov</w:t>
+            </w:r>
+            <w:proofErr w:type="spellEnd"/>
           </w:p>
         </w:tc>
       </w:tr>
@@ -6442,7 +7293,7 @@
 </file>
 
 <file path=customXml/itemProps1.xml><?xml version="1.0" encoding="utf-8"?>
-<ds:datastoreItem xmlns:ds="http://schemas.openxmlformats.org/officeDocument/2006/customXml" ds:itemID="{915C8F89-D64A-4D2F-A2CA-988279B9737A}">
+<ds:datastoreItem xmlns:ds="http://schemas.openxmlformats.org/officeDocument/2006/customXml" ds:itemID="{27575746-9501-4646-A7BB-4C3D8805979B}">
   <ds:schemaRefs>
     <ds:schemaRef ds:uri="http://schemas.openxmlformats.org/officeDocument/2006/bibliography"/>
   </ds:schemaRefs>

</xml_diff>